<commit_message>
feat; Complete for the day
</commit_message>
<xml_diff>
--- a/Courses/PROG1080 - Structured Project III/Modules/Module 1 - Wireframing and GUIs/Assignments/Assignment1-1_Wireframe_Basics.docx
+++ b/Courses/PROG1080 - Structured Project III/Modules/Module 1 - Wireframing and GUIs/Assignments/Assignment1-1_Wireframe_Basics.docx
@@ -16,7 +16,15 @@
           <w:sz w:val="28"/>
           <w:szCs w:val="28"/>
         </w:rPr>
-        <w:t>A1-1: Kanban tool</w:t>
+        <w:t xml:space="preserve">A1-1: </w:t>
+      </w:r>
+      <w:r>
+        <w:rPr>
+          <w:b/>
+          <w:sz w:val="28"/>
+          <w:szCs w:val="28"/>
+        </w:rPr>
+        <w:t>Wireframing basics</w:t>
       </w:r>
     </w:p>
     <w:p>
@@ -29,13 +37,16 @@
       </w:pPr>
       <w:r>
         <w:rPr>
+          <w:b/>
           <w:noProof/>
+          <w:sz w:val="28"/>
+          <w:szCs w:val="28"/>
         </w:rPr>
         <w:drawing>
-          <wp:inline distT="0" distB="0" distL="0" distR="0" wp14:anchorId="534AC095" wp14:editId="68996FE5">
-            <wp:extent cx="5943600" cy="2153285"/>
+          <wp:inline distT="0" distB="0" distL="0" distR="0">
+            <wp:extent cx="5943600" cy="4457700"/>
             <wp:effectExtent l="0" t="0" r="0" b="0"/>
-            <wp:docPr id="1" name="Picture 1"/>
+            <wp:docPr id="3" name="Picture 3"/>
             <wp:cNvGraphicFramePr>
               <a:graphicFrameLocks xmlns:a="http://schemas.openxmlformats.org/drawingml/2006/main" noChangeAspect="1"/>
             </wp:cNvGraphicFramePr>
@@ -43,11 +54,17 @@
               <a:graphicData uri="http://schemas.openxmlformats.org/drawingml/2006/picture">
                 <pic:pic xmlns:pic="http://schemas.openxmlformats.org/drawingml/2006/picture">
                   <pic:nvPicPr>
-                    <pic:cNvPr id="1" name=""/>
+                    <pic:cNvPr id="3" name="A1-1 - Wireframe basics.png"/>
                     <pic:cNvPicPr/>
                   </pic:nvPicPr>
                   <pic:blipFill>
-                    <a:blip r:embed="rId4"/>
+                    <a:blip r:embed="rId4">
+                      <a:extLst>
+                        <a:ext uri="{28A0092B-C50C-407E-A947-70E740481C1C}">
+                          <a14:useLocalDpi xmlns:a14="http://schemas.microsoft.com/office/drawing/2010/main" val="0"/>
+                        </a:ext>
+                      </a:extLst>
+                    </a:blip>
                     <a:stretch>
                       <a:fillRect/>
                     </a:stretch>
@@ -55,7 +72,7 @@
                   <pic:spPr>
                     <a:xfrm>
                       <a:off x="0" y="0"/>
-                      <a:ext cx="5943600" cy="2153285"/>
+                      <a:ext cx="5943600" cy="4457700"/>
                     </a:xfrm>
                     <a:prstGeom prst="rect">
                       <a:avLst/>
@@ -67,6 +84,88 @@
           </wp:inline>
         </w:drawing>
       </w:r>
+    </w:p>
+    <w:p>
+      <w:pPr>
+        <w:rPr>
+          <w:b/>
+          <w:sz w:val="28"/>
+          <w:szCs w:val="28"/>
+        </w:rPr>
+      </w:pPr>
+    </w:p>
+    <w:p>
+      <w:pPr>
+        <w:rPr>
+          <w:b/>
+          <w:sz w:val="28"/>
+          <w:szCs w:val="28"/>
+        </w:rPr>
+      </w:pPr>
+      <w:r>
+        <w:rPr>
+          <w:b/>
+          <w:sz w:val="28"/>
+          <w:szCs w:val="28"/>
+        </w:rPr>
+        <w:t>Creative Common art used:</w:t>
+      </w:r>
+    </w:p>
+    <w:p>
+      <w:pPr>
+        <w:rPr>
+          <w:b/>
+          <w:sz w:val="28"/>
+          <w:szCs w:val="28"/>
+        </w:rPr>
+      </w:pPr>
+      <w:r>
+        <w:rPr>
+          <w:b/>
+          <w:sz w:val="28"/>
+          <w:szCs w:val="28"/>
+        </w:rPr>
+        <w:t xml:space="preserve">Toolbox - </w:t>
+      </w:r>
+      <w:hyperlink r:id="rId5" w:history="1">
+        <w:r>
+          <w:rPr>
+            <w:rStyle w:val="Hyperlink"/>
+            <w:b/>
+            <w:sz w:val="28"/>
+            <w:szCs w:val="28"/>
+          </w:rPr>
+          <w:t>https://www.pinterest.com/pin/675610381577614751/</w:t>
+        </w:r>
+      </w:hyperlink>
+    </w:p>
+    <w:p>
+      <w:pPr>
+        <w:rPr>
+          <w:b/>
+          <w:sz w:val="28"/>
+          <w:szCs w:val="28"/>
+        </w:rPr>
+      </w:pPr>
+      <w:r>
+        <w:rPr>
+          <w:b/>
+          <w:sz w:val="28"/>
+          <w:szCs w:val="28"/>
+        </w:rPr>
+        <w:t xml:space="preserve">Online shopping icon - </w:t>
+      </w:r>
+      <w:hyperlink r:id="rId6" w:history="1">
+        <w:r>
+          <w:rPr>
+            <w:rStyle w:val="Hyperlink"/>
+            <w:b/>
+            <w:sz w:val="28"/>
+            <w:szCs w:val="28"/>
+          </w:rPr>
+          <w:t>https://iconscout.com/icon/online-store-1495399</w:t>
+        </w:r>
+      </w:hyperlink>
       <w:bookmarkStart w:id="0" w:name="_GoBack"/>
       <w:bookmarkEnd w:id="0"/>
     </w:p>
@@ -505,6 +604,29 @@
     <w:semiHidden/>
     <w:unhideWhenUsed/>
   </w:style>
+  <w:style w:type="character" w:styleId="Hyperlink">
+    <w:name w:val="Hyperlink"/>
+    <w:basedOn w:val="DefaultParagraphFont"/>
+    <w:uiPriority w:val="99"/>
+    <w:unhideWhenUsed/>
+    <w:rsid w:val="0026323C"/>
+    <w:rPr>
+      <w:color w:val="0563C1" w:themeColor="hyperlink"/>
+      <w:u w:val="single"/>
+    </w:rPr>
+  </w:style>
+  <w:style w:type="character" w:styleId="UnresolvedMention">
+    <w:name w:val="Unresolved Mention"/>
+    <w:basedOn w:val="DefaultParagraphFont"/>
+    <w:uiPriority w:val="99"/>
+    <w:semiHidden/>
+    <w:unhideWhenUsed/>
+    <w:rsid w:val="0026323C"/>
+    <w:rPr>
+      <w:color w:val="605E5C"/>
+      <w:shd w:val="clear" w:color="auto" w:fill="E1DFDD"/>
+    </w:rPr>
+  </w:style>
 </w:styles>
 </file>
 

</xml_diff>